<commit_message>
updated Documentation updated curlCommands.txt updated readme.md
</commit_message>
<xml_diff>
--- a/Documentation.docx
+++ b/Documentation.docx
@@ -5,13 +5,16 @@
     <w:p>
       <w:pPr>
         <w:spacing w:after="0"/>
-        <w:rPr>
-          <w:b/>
-        </w:rPr>
-      </w:pPr>
-      <w:r>
-        <w:rPr>
-          <w:b/>
+        <w:jc w:val="center"/>
+        <w:rPr>
+          <w:b/>
+          <w:sz w:val="28"/>
+        </w:rPr>
+      </w:pPr>
+      <w:r>
+        <w:rPr>
+          <w:b/>
+          <w:sz w:val="28"/>
         </w:rPr>
         <w:t>System Overview:</w:t>
       </w:r>
@@ -19,6 +22,16 @@
     <w:p>
       <w:pPr>
         <w:spacing w:after="0"/>
+        <w:jc w:val="center"/>
+        <w:rPr>
+          <w:b/>
+          <w:sz w:val="28"/>
+        </w:rPr>
+      </w:pPr>
+    </w:p>
+    <w:p>
+      <w:pPr>
+        <w:spacing w:after="0"/>
       </w:pPr>
       <w:r>
         <w:rPr>
@@ -40,18 +53,50 @@
       <w:pPr>
         <w:spacing w:after="0"/>
       </w:pPr>
-    </w:p>
-    <w:p>
-      <w:pPr>
-        <w:spacing w:after="0"/>
-      </w:pPr>
-      <w:r>
-        <w:rPr>
-          <w:b/>
+      <w:r>
+        <w:t>It has automated deployment capabilities with use of docker and docker-compose.</w:t>
+      </w:r>
+    </w:p>
+    <w:p>
+      <w:pPr>
+        <w:spacing w:after="0"/>
+      </w:pPr>
+      <w:r>
+        <w:t xml:space="preserve">Hope you like my effort. </w:t>
+      </w:r>
+      <w:r>
+        <w:rPr>
+          <w:rFonts w:ascii="Comic Sans MS" w:hAnsi="Comic Sans MS"/>
+        </w:rPr>
+        <w:t>Cheers</w:t>
+      </w:r>
+      <w:r>
+        <w:t>.</w:t>
+      </w:r>
+    </w:p>
+    <w:p>
+      <w:pPr>
+        <w:spacing w:after="0"/>
+      </w:pPr>
+    </w:p>
+    <w:p>
+      <w:pPr>
+        <w:spacing w:after="0"/>
+        <w:rPr>
+          <w:sz w:val="24"/>
+        </w:rPr>
+      </w:pPr>
+      <w:r>
+        <w:rPr>
+          <w:b/>
+          <w:sz w:val="24"/>
         </w:rPr>
         <w:t>Product</w:t>
       </w:r>
       <w:r>
+        <w:rPr>
+          <w:sz w:val="24"/>
+        </w:rPr>
         <w:t xml:space="preserve"> </w:t>
       </w:r>
     </w:p>
@@ -348,14 +393,21 @@
     <w:p>
       <w:pPr>
         <w:spacing w:after="0"/>
-      </w:pPr>
-      <w:r>
-        <w:rPr>
-          <w:b/>
+        <w:rPr>
+          <w:sz w:val="24"/>
+        </w:rPr>
+      </w:pPr>
+      <w:r>
+        <w:rPr>
+          <w:b/>
+          <w:sz w:val="24"/>
         </w:rPr>
         <w:t>Category</w:t>
       </w:r>
       <w:r>
+        <w:rPr>
+          <w:sz w:val="24"/>
+        </w:rPr>
         <w:t xml:space="preserve"> </w:t>
       </w:r>
     </w:p>
@@ -628,15 +680,17 @@
     </w:p>
     <w:p>
       <w:pPr>
-        <w:rPr>
-          <w:b/>
-        </w:rPr>
-      </w:pPr>
-      <w:r>
-        <w:rPr>
-          <w:b/>
-        </w:rPr>
-        <w:lastRenderedPageBreak/>
+        <w:jc w:val="center"/>
+        <w:rPr>
+          <w:b/>
+          <w:sz w:val="32"/>
+        </w:rPr>
+      </w:pPr>
+      <w:r>
+        <w:rPr>
+          <w:b/>
+          <w:sz w:val="32"/>
+        </w:rPr>
         <w:t>API Documentation:</w:t>
       </w:r>
     </w:p>
@@ -647,14 +701,8 @@
           <w:ilvl w:val="0"/>
           <w:numId w:val="1"/>
         </w:numPr>
-        <w:rPr>
-          <w:b/>
-        </w:rPr>
-      </w:pPr>
-      <w:r>
-        <w:rPr>
-          <w:b/>
-        </w:rPr>
+      </w:pPr>
+      <w:r>
         <w:t>Registration API</w:t>
       </w:r>
     </w:p>
@@ -665,14 +713,8 @@
           <w:ilvl w:val="0"/>
           <w:numId w:val="1"/>
         </w:numPr>
-        <w:rPr>
-          <w:b/>
-        </w:rPr>
-      </w:pPr>
-      <w:r>
-        <w:rPr>
-          <w:b/>
-        </w:rPr>
+      </w:pPr>
+      <w:r>
         <w:t>Category API</w:t>
       </w:r>
     </w:p>
@@ -683,14 +725,8 @@
           <w:ilvl w:val="0"/>
           <w:numId w:val="1"/>
         </w:numPr>
-        <w:rPr>
-          <w:b/>
-        </w:rPr>
-      </w:pPr>
-      <w:r>
-        <w:rPr>
-          <w:b/>
-        </w:rPr>
+      </w:pPr>
+      <w:r>
         <w:t>Product API</w:t>
       </w:r>
     </w:p>
@@ -1680,6 +1716,13 @@
           <w:color w:val="555555"/>
         </w:rPr>
         <w:br/>
+      </w:r>
+      <w:r>
+        <w:rPr>
+          <w:rFonts w:ascii="Consolas" w:hAnsi="Consolas"/>
+          <w:color w:val="555555"/>
+        </w:rPr>
+        <w:lastRenderedPageBreak/>
         <w:t>      </w:t>
       </w:r>
       <w:r>
@@ -1728,7 +1771,6 @@
         <w:ind w:left="720"/>
       </w:pPr>
       <w:r>
-        <w:lastRenderedPageBreak/>
         <w:t>Returns ID, Name, Description and category hierarchy of the product.</w:t>
       </w:r>
     </w:p>
@@ -2543,7 +2585,6 @@
           <w:b/>
           <w:sz w:val="28"/>
         </w:rPr>
-        <w:lastRenderedPageBreak/>
         <w:t>Category</w:t>
       </w:r>
       <w:r>
@@ -3749,6 +3790,13 @@
           <w:color w:val="555555"/>
         </w:rPr>
         <w:br/>
+      </w:r>
+      <w:r>
+        <w:rPr>
+          <w:rFonts w:ascii="Consolas" w:hAnsi="Consolas"/>
+          <w:color w:val="555555"/>
+        </w:rPr>
+        <w:lastRenderedPageBreak/>
         <w:t>            </w:t>
       </w:r>
       <w:r>
@@ -3825,13 +3873,6 @@
           <w:color w:val="555555"/>
         </w:rPr>
         <w:br/>
-      </w:r>
-      <w:r>
-        <w:rPr>
-          <w:rFonts w:ascii="Consolas" w:hAnsi="Consolas"/>
-          <w:color w:val="555555"/>
-        </w:rPr>
-        <w:lastRenderedPageBreak/>
         <w:t>               </w:t>
       </w:r>
       <w:r>
@@ -4510,31 +4551,27 @@
         <w:spacing w:after="0"/>
         <w:rPr>
           <w:b/>
-        </w:rPr>
-      </w:pPr>
-      <w:r>
-        <w:rPr>
-          <w:b/>
-        </w:rPr>
-        <w:t>Possible</w:t>
-      </w:r>
-      <w:r>
-        <w:rPr>
-          <w:b/>
-        </w:rPr>
-        <w:t xml:space="preserve"> alternatives that might be an</w:t>
-      </w:r>
-      <w:r>
-        <w:rPr>
-          <w:b/>
+          <w:sz w:val="24"/>
+        </w:rPr>
+      </w:pPr>
+      <w:r>
+        <w:rPr>
+          <w:b/>
+          <w:sz w:val="24"/>
+        </w:rPr>
+        <w:t>Possible alternatives that might be an</w:t>
+      </w:r>
+      <w:r>
+        <w:rPr>
+          <w:b/>
+          <w:sz w:val="24"/>
         </w:rPr>
         <w:t xml:space="preserve"> improvement</w:t>
       </w:r>
-      <w:bookmarkStart w:id="0" w:name="_GoBack"/>
-      <w:bookmarkEnd w:id="0"/>
-      <w:r>
-        <w:rPr>
-          <w:b/>
+      <w:r>
+        <w:rPr>
+          <w:b/>
+          <w:sz w:val="24"/>
         </w:rPr>
         <w:t>:</w:t>
       </w:r>
@@ -4555,14 +4592,8 @@
           <w:numId w:val="6"/>
         </w:numPr>
         <w:spacing w:after="0"/>
-        <w:rPr>
-          <w:b/>
-        </w:rPr>
-      </w:pPr>
-      <w:r>
-        <w:rPr>
-          <w:b/>
-        </w:rPr>
+      </w:pPr>
+      <w:r>
         <w:t>As category structure for a website will be frequently used. This entire category structure can be cached at the server startup. We will need to maintain this cache after add/update/delete operation on category. There we can make use of spring AOP feature to update cache after each successful add/update/delete on category. (which is not likely to occur much often).</w:t>
       </w:r>
     </w:p>
@@ -4574,16 +4605,152 @@
           <w:numId w:val="6"/>
         </w:numPr>
         <w:spacing w:after="0"/>
-        <w:rPr>
-          <w:b/>
-        </w:rPr>
-      </w:pPr>
-      <w:r>
-        <w:rPr>
-          <w:b/>
-        </w:rPr>
+      </w:pPr>
+      <w:r>
         <w:t xml:space="preserve">Auto reassignment of child products/child categories on deletion of category. If a category is being deleted we might think of reassigning all its child products and categories to its parent category. </w:t>
       </w:r>
+    </w:p>
+    <w:p>
+      <w:pPr>
+        <w:spacing w:after="0"/>
+        <w:rPr>
+          <w:b/>
+          <w:sz w:val="24"/>
+        </w:rPr>
+      </w:pPr>
+      <w:r>
+        <w:rPr>
+          <w:b/>
+          <w:sz w:val="24"/>
+        </w:rPr>
+        <w:lastRenderedPageBreak/>
+        <w:t>Reference Material for the project:</w:t>
+      </w:r>
+    </w:p>
+    <w:p>
+      <w:pPr>
+        <w:pStyle w:val="ListParagraph"/>
+        <w:numPr>
+          <w:ilvl w:val="0"/>
+          <w:numId w:val="8"/>
+        </w:numPr>
+        <w:spacing w:after="0"/>
+      </w:pPr>
+      <w:r>
+        <w:t>Read readme.md file for deployment steps.</w:t>
+      </w:r>
+    </w:p>
+    <w:p>
+      <w:pPr>
+        <w:pStyle w:val="ListParagraph"/>
+        <w:numPr>
+          <w:ilvl w:val="0"/>
+          <w:numId w:val="8"/>
+        </w:numPr>
+        <w:spacing w:after="0"/>
+      </w:pPr>
+      <w:r>
+        <w:t xml:space="preserve">If you are using Postman for hitting rest endpoint, I have shared readymade postman collection on location: </w:t>
+      </w:r>
+      <w:hyperlink r:id="rId9" w:history="1">
+        <w:r>
+          <w:rPr>
+            <w:rStyle w:val="Hyperlink"/>
+          </w:rPr>
+          <w:t>https://www.getpostman.com/collections/68f97a84fb96a2c86e52</w:t>
+        </w:r>
+      </w:hyperlink>
+      <w:r>
+        <w:t xml:space="preserve"> </w:t>
+      </w:r>
+    </w:p>
+    <w:p>
+      <w:pPr>
+        <w:pStyle w:val="ListParagraph"/>
+        <w:numPr>
+          <w:ilvl w:val="0"/>
+          <w:numId w:val="8"/>
+        </w:numPr>
+        <w:spacing w:after="0"/>
+      </w:pPr>
+      <w:r>
+        <w:t xml:space="preserve">cURL commands are also available in folder </w:t>
+      </w:r>
+      <w:r>
+        <w:rPr>
+          <w:i/>
+        </w:rPr>
+        <w:t>cURL examples\curlCommands.txt</w:t>
+      </w:r>
+      <w:r>
+        <w:t>.</w:t>
+      </w:r>
+    </w:p>
+    <w:p>
+      <w:pPr>
+        <w:pStyle w:val="ListParagraph"/>
+        <w:numPr>
+          <w:ilvl w:val="0"/>
+          <w:numId w:val="8"/>
+        </w:numPr>
+        <w:spacing w:after="0"/>
+      </w:pPr>
+      <w:r>
+        <w:t xml:space="preserve">project is maintained on GitHub public repository location: </w:t>
+      </w:r>
+      <w:hyperlink r:id="rId10" w:history="1">
+        <w:r>
+          <w:rPr>
+            <w:rStyle w:val="Hyperlink"/>
+          </w:rPr>
+          <w:t>https://github.com/abhijeetkale447/ProductListing</w:t>
+        </w:r>
+      </w:hyperlink>
+      <w:r>
+        <w:t xml:space="preserve"> </w:t>
+      </w:r>
+    </w:p>
+    <w:p>
+      <w:pPr>
+        <w:pStyle w:val="ListParagraph"/>
+        <w:numPr>
+          <w:ilvl w:val="0"/>
+          <w:numId w:val="8"/>
+        </w:numPr>
+        <w:spacing w:after="0"/>
+      </w:pPr>
+      <w:r>
+        <w:t xml:space="preserve">this project was completed in </w:t>
+      </w:r>
+      <w:r>
+        <w:rPr>
+          <w:b/>
+        </w:rPr>
+        <w:t>~2.5 – 3 days of efforts</w:t>
+      </w:r>
+      <w:r>
+        <w:rPr>
+          <w:b/>
+        </w:rPr>
+        <w:t>.</w:t>
+      </w:r>
+    </w:p>
+    <w:p>
+      <w:pPr>
+        <w:pStyle w:val="ListParagraph"/>
+        <w:spacing w:after="0"/>
+      </w:pPr>
+      <w:bookmarkStart w:id="0" w:name="_GoBack"/>
+      <w:bookmarkEnd w:id="0"/>
+    </w:p>
+    <w:p>
+      <w:pPr>
+        <w:pStyle w:val="ListParagraph"/>
+        <w:spacing w:after="0"/>
+        <w:rPr>
+          <w:b/>
+        </w:rPr>
+      </w:pPr>
     </w:p>
     <w:p>
       <w:pPr>
@@ -4836,6 +5003,95 @@
     </w:lvl>
   </w:abstractNum>
   <w:abstractNum w:abstractNumId="2" w15:restartNumberingAfterBreak="0">
+    <w:nsid w:val="2EF47150"/>
+    <w:multiLevelType w:val="hybridMultilevel"/>
+    <w:tmpl w:val="068228F4"/>
+    <w:lvl w:ilvl="0" w:tplc="04090011">
+      <w:start w:val="1"/>
+      <w:numFmt w:val="decimal"/>
+      <w:lvlText w:val="%1)"/>
+      <w:lvlJc w:val="left"/>
+      <w:pPr>
+        <w:ind w:left="720" w:hanging="360"/>
+      </w:pPr>
+      <w:rPr>
+        <w:rFonts w:hint="default"/>
+      </w:rPr>
+    </w:lvl>
+    <w:lvl w:ilvl="1" w:tplc="04090019" w:tentative="1">
+      <w:start w:val="1"/>
+      <w:numFmt w:val="lowerLetter"/>
+      <w:lvlText w:val="%2."/>
+      <w:lvlJc w:val="left"/>
+      <w:pPr>
+        <w:ind w:left="1440" w:hanging="360"/>
+      </w:pPr>
+    </w:lvl>
+    <w:lvl w:ilvl="2" w:tplc="0409001B" w:tentative="1">
+      <w:start w:val="1"/>
+      <w:numFmt w:val="lowerRoman"/>
+      <w:lvlText w:val="%3."/>
+      <w:lvlJc w:val="right"/>
+      <w:pPr>
+        <w:ind w:left="2160" w:hanging="180"/>
+      </w:pPr>
+    </w:lvl>
+    <w:lvl w:ilvl="3" w:tplc="0409000F" w:tentative="1">
+      <w:start w:val="1"/>
+      <w:numFmt w:val="decimal"/>
+      <w:lvlText w:val="%4."/>
+      <w:lvlJc w:val="left"/>
+      <w:pPr>
+        <w:ind w:left="2880" w:hanging="360"/>
+      </w:pPr>
+    </w:lvl>
+    <w:lvl w:ilvl="4" w:tplc="04090019" w:tentative="1">
+      <w:start w:val="1"/>
+      <w:numFmt w:val="lowerLetter"/>
+      <w:lvlText w:val="%5."/>
+      <w:lvlJc w:val="left"/>
+      <w:pPr>
+        <w:ind w:left="3600" w:hanging="360"/>
+      </w:pPr>
+    </w:lvl>
+    <w:lvl w:ilvl="5" w:tplc="0409001B" w:tentative="1">
+      <w:start w:val="1"/>
+      <w:numFmt w:val="lowerRoman"/>
+      <w:lvlText w:val="%6."/>
+      <w:lvlJc w:val="right"/>
+      <w:pPr>
+        <w:ind w:left="4320" w:hanging="180"/>
+      </w:pPr>
+    </w:lvl>
+    <w:lvl w:ilvl="6" w:tplc="0409000F" w:tentative="1">
+      <w:start w:val="1"/>
+      <w:numFmt w:val="decimal"/>
+      <w:lvlText w:val="%7."/>
+      <w:lvlJc w:val="left"/>
+      <w:pPr>
+        <w:ind w:left="5040" w:hanging="360"/>
+      </w:pPr>
+    </w:lvl>
+    <w:lvl w:ilvl="7" w:tplc="04090019" w:tentative="1">
+      <w:start w:val="1"/>
+      <w:numFmt w:val="lowerLetter"/>
+      <w:lvlText w:val="%8."/>
+      <w:lvlJc w:val="left"/>
+      <w:pPr>
+        <w:ind w:left="5760" w:hanging="360"/>
+      </w:pPr>
+    </w:lvl>
+    <w:lvl w:ilvl="8" w:tplc="0409001B" w:tentative="1">
+      <w:start w:val="1"/>
+      <w:numFmt w:val="lowerRoman"/>
+      <w:lvlText w:val="%9."/>
+      <w:lvlJc w:val="right"/>
+      <w:pPr>
+        <w:ind w:left="6480" w:hanging="180"/>
+      </w:pPr>
+    </w:lvl>
+  </w:abstractNum>
+  <w:abstractNum w:abstractNumId="3" w15:restartNumberingAfterBreak="0">
     <w:nsid w:val="3F4F7A7A"/>
     <w:multiLevelType w:val="hybridMultilevel"/>
     <w:tmpl w:val="B5065FB2"/>
@@ -4924,7 +5180,7 @@
       </w:pPr>
     </w:lvl>
   </w:abstractNum>
-  <w:abstractNum w:abstractNumId="3" w15:restartNumberingAfterBreak="0">
+  <w:abstractNum w:abstractNumId="4" w15:restartNumberingAfterBreak="0">
     <w:nsid w:val="6222064A"/>
     <w:multiLevelType w:val="hybridMultilevel"/>
     <w:tmpl w:val="7F2A0B26"/>
@@ -5013,7 +5269,7 @@
       </w:pPr>
     </w:lvl>
   </w:abstractNum>
-  <w:abstractNum w:abstractNumId="4" w15:restartNumberingAfterBreak="0">
+  <w:abstractNum w:abstractNumId="5" w15:restartNumberingAfterBreak="0">
     <w:nsid w:val="6A894BF9"/>
     <w:multiLevelType w:val="hybridMultilevel"/>
     <w:tmpl w:val="885CA4A4"/>
@@ -5102,7 +5358,7 @@
       </w:pPr>
     </w:lvl>
   </w:abstractNum>
-  <w:abstractNum w:abstractNumId="5" w15:restartNumberingAfterBreak="0">
+  <w:abstractNum w:abstractNumId="6" w15:restartNumberingAfterBreak="0">
     <w:nsid w:val="74B2251F"/>
     <w:multiLevelType w:val="hybridMultilevel"/>
     <w:tmpl w:val="06E022E8"/>
@@ -5191,23 +5447,118 @@
       </w:pPr>
     </w:lvl>
   </w:abstractNum>
+  <w:abstractNum w:abstractNumId="7" w15:restartNumberingAfterBreak="0">
+    <w:nsid w:val="778E48D1"/>
+    <w:multiLevelType w:val="hybridMultilevel"/>
+    <w:tmpl w:val="1494DE86"/>
+    <w:lvl w:ilvl="0" w:tplc="04090011">
+      <w:start w:val="1"/>
+      <w:numFmt w:val="decimal"/>
+      <w:lvlText w:val="%1)"/>
+      <w:lvlJc w:val="left"/>
+      <w:pPr>
+        <w:ind w:left="720" w:hanging="360"/>
+      </w:pPr>
+      <w:rPr>
+        <w:rFonts w:hint="default"/>
+      </w:rPr>
+    </w:lvl>
+    <w:lvl w:ilvl="1" w:tplc="04090019" w:tentative="1">
+      <w:start w:val="1"/>
+      <w:numFmt w:val="lowerLetter"/>
+      <w:lvlText w:val="%2."/>
+      <w:lvlJc w:val="left"/>
+      <w:pPr>
+        <w:ind w:left="1440" w:hanging="360"/>
+      </w:pPr>
+    </w:lvl>
+    <w:lvl w:ilvl="2" w:tplc="0409001B" w:tentative="1">
+      <w:start w:val="1"/>
+      <w:numFmt w:val="lowerRoman"/>
+      <w:lvlText w:val="%3."/>
+      <w:lvlJc w:val="right"/>
+      <w:pPr>
+        <w:ind w:left="2160" w:hanging="180"/>
+      </w:pPr>
+    </w:lvl>
+    <w:lvl w:ilvl="3" w:tplc="0409000F" w:tentative="1">
+      <w:start w:val="1"/>
+      <w:numFmt w:val="decimal"/>
+      <w:lvlText w:val="%4."/>
+      <w:lvlJc w:val="left"/>
+      <w:pPr>
+        <w:ind w:left="2880" w:hanging="360"/>
+      </w:pPr>
+    </w:lvl>
+    <w:lvl w:ilvl="4" w:tplc="04090019" w:tentative="1">
+      <w:start w:val="1"/>
+      <w:numFmt w:val="lowerLetter"/>
+      <w:lvlText w:val="%5."/>
+      <w:lvlJc w:val="left"/>
+      <w:pPr>
+        <w:ind w:left="3600" w:hanging="360"/>
+      </w:pPr>
+    </w:lvl>
+    <w:lvl w:ilvl="5" w:tplc="0409001B" w:tentative="1">
+      <w:start w:val="1"/>
+      <w:numFmt w:val="lowerRoman"/>
+      <w:lvlText w:val="%6."/>
+      <w:lvlJc w:val="right"/>
+      <w:pPr>
+        <w:ind w:left="4320" w:hanging="180"/>
+      </w:pPr>
+    </w:lvl>
+    <w:lvl w:ilvl="6" w:tplc="0409000F" w:tentative="1">
+      <w:start w:val="1"/>
+      <w:numFmt w:val="decimal"/>
+      <w:lvlText w:val="%7."/>
+      <w:lvlJc w:val="left"/>
+      <w:pPr>
+        <w:ind w:left="5040" w:hanging="360"/>
+      </w:pPr>
+    </w:lvl>
+    <w:lvl w:ilvl="7" w:tplc="04090019" w:tentative="1">
+      <w:start w:val="1"/>
+      <w:numFmt w:val="lowerLetter"/>
+      <w:lvlText w:val="%8."/>
+      <w:lvlJc w:val="left"/>
+      <w:pPr>
+        <w:ind w:left="5760" w:hanging="360"/>
+      </w:pPr>
+    </w:lvl>
+    <w:lvl w:ilvl="8" w:tplc="0409001B" w:tentative="1">
+      <w:start w:val="1"/>
+      <w:numFmt w:val="lowerRoman"/>
+      <w:lvlText w:val="%9."/>
+      <w:lvlJc w:val="right"/>
+      <w:pPr>
+        <w:ind w:left="6480" w:hanging="180"/>
+      </w:pPr>
+    </w:lvl>
+  </w:abstractNum>
   <w:num w:numId="1">
-    <w:abstractNumId w:val="3"/>
+    <w:abstractNumId w:val="4"/>
   </w:num>
   <w:num w:numId="2">
-    <w:abstractNumId w:val="5"/>
+    <w:abstractNumId w:val="6"/>
   </w:num>
   <w:num w:numId="3">
     <w:abstractNumId w:val="1"/>
   </w:num>
   <w:num w:numId="4">
-    <w:abstractNumId w:val="2"/>
+    <w:abstractNumId w:val="3"/>
   </w:num>
   <w:num w:numId="5">
     <w:abstractNumId w:val="0"/>
   </w:num>
   <w:num w:numId="6">
-    <w:abstractNumId w:val="4"/>
+    <w:abstractNumId w:val="5"/>
+  </w:num>
+  <w:num w:numId="7">
+    <w:abstractNumId w:val="7"/>
+  </w:num>
+  <w:num w:numId="8">
+    <w:abstractNumId w:val="2"/>
   </w:num>
 </w:numbering>
 </file>

</xml_diff>